<commit_message>
Commit bên branch Hieu
</commit_message>
<xml_diff>
--- a/hinh.docx
+++ b/hinh.docx
@@ -241,27 +241,113 @@
     </w:p>
     <w:p>
       <w:r>
-        <w:t>Pull từ remote repository</w:t>
-      </w:r>
-    </w:p>
-    <w:p/>
-    <w:p>
-      <w:r>
-        <w:t>Lệnh phục hồi về một phiên bản trước</w:t>
-      </w:r>
-    </w:p>
-    <w:p/>
-    <w:p>
-      <w:r>
-        <w:t>Lệnh xem lịch sử các phiên bản</w:t>
-      </w:r>
-    </w:p>
-    <w:p>
-      <w:r>
-        <w:t>Git log --online</w:t>
+        <w:rPr>
+          <w:noProof/>
+        </w:rPr>
+        <w:lastRenderedPageBreak/>
+        <w:drawing>
+          <wp:inline distT="0" distB="0" distL="0" distR="0" wp14:anchorId="6F94ECC2" wp14:editId="3FB7EB4F">
+            <wp:extent cx="5943600" cy="3566160"/>
+            <wp:effectExtent l="0" t="0" r="0" b="0"/>
+            <wp:docPr id="6" name="Picture 6"/>
+            <wp:cNvGraphicFramePr>
+              <a:graphicFrameLocks xmlns:a="http://schemas.openxmlformats.org/drawingml/2006/main" noChangeAspect="1"/>
+            </wp:cNvGraphicFramePr>
+            <a:graphic xmlns:a="http://schemas.openxmlformats.org/drawingml/2006/main">
+              <a:graphicData uri="http://schemas.openxmlformats.org/drawingml/2006/picture">
+                <pic:pic xmlns:pic="http://schemas.openxmlformats.org/drawingml/2006/picture">
+                  <pic:nvPicPr>
+                    <pic:cNvPr id="1" name=""/>
+                    <pic:cNvPicPr/>
+                  </pic:nvPicPr>
+                  <pic:blipFill>
+                    <a:blip r:embed="rId9"/>
+                    <a:stretch>
+                      <a:fillRect/>
+                    </a:stretch>
+                  </pic:blipFill>
+                  <pic:spPr>
+                    <a:xfrm>
+                      <a:off x="0" y="0"/>
+                      <a:ext cx="5943600" cy="3566160"/>
+                    </a:xfrm>
+                    <a:prstGeom prst="rect">
+                      <a:avLst/>
+                    </a:prstGeom>
+                  </pic:spPr>
+                </pic:pic>
+              </a:graphicData>
+            </a:graphic>
+          </wp:inline>
+        </w:drawing>
+      </w:r>
+    </w:p>
+    <w:p>
+      <w:r>
+        <w:rPr>
+          <w:noProof/>
+        </w:rPr>
+        <w:drawing>
+          <wp:inline distT="0" distB="0" distL="0" distR="0" wp14:anchorId="11F72A4B" wp14:editId="5486F513">
+            <wp:extent cx="5943600" cy="3206115"/>
+            <wp:effectExtent l="0" t="0" r="0" b="0"/>
+            <wp:docPr id="7" name="Picture 7"/>
+            <wp:cNvGraphicFramePr>
+              <a:graphicFrameLocks xmlns:a="http://schemas.openxmlformats.org/drawingml/2006/main" noChangeAspect="1"/>
+            </wp:cNvGraphicFramePr>
+            <a:graphic xmlns:a="http://schemas.openxmlformats.org/drawingml/2006/main">
+              <a:graphicData uri="http://schemas.openxmlformats.org/drawingml/2006/picture">
+                <pic:pic xmlns:pic="http://schemas.openxmlformats.org/drawingml/2006/picture">
+                  <pic:nvPicPr>
+                    <pic:cNvPr id="1" name=""/>
+                    <pic:cNvPicPr/>
+                  </pic:nvPicPr>
+                  <pic:blipFill>
+                    <a:blip r:embed="rId10"/>
+                    <a:stretch>
+                      <a:fillRect/>
+                    </a:stretch>
+                  </pic:blipFill>
+                  <pic:spPr>
+                    <a:xfrm>
+                      <a:off x="0" y="0"/>
+                      <a:ext cx="5943600" cy="3206115"/>
+                    </a:xfrm>
+                    <a:prstGeom prst="rect">
+                      <a:avLst/>
+                    </a:prstGeom>
+                  </pic:spPr>
+                </pic:pic>
+              </a:graphicData>
+            </a:graphic>
+          </wp:inline>
+        </w:drawing>
       </w:r>
       <w:bookmarkStart w:id="0" w:name="_GoBack"/>
       <w:bookmarkEnd w:id="0"/>
+    </w:p>
+    <w:p>
+      <w:r>
+        <w:t>Pull từ remote repository</w:t>
+      </w:r>
+    </w:p>
+    <w:p/>
+    <w:p>
+      <w:r>
+        <w:t>Lệnh phục hồi về một phiên bản trước</w:t>
+      </w:r>
+    </w:p>
+    <w:p/>
+    <w:p>
+      <w:r>
+        <w:lastRenderedPageBreak/>
+        <w:t>Lệnh xem lịch sử các phiên bản</w:t>
+      </w:r>
+    </w:p>
+    <w:p>
+      <w:r>
+        <w:t>Git log --online</w:t>
+      </w:r>
     </w:p>
     <w:p>
       <w:r>

</xml_diff>

<commit_message>
thêm file abc.txt để phục hồi
</commit_message>
<xml_diff>
--- a/hinh.docx
+++ b/hinh.docx
@@ -323,44 +323,246 @@
           </wp:inline>
         </w:drawing>
       </w:r>
+    </w:p>
+    <w:p>
+      <w:r>
+        <w:t>Pull từ remote repository</w:t>
+      </w:r>
+    </w:p>
+    <w:p/>
+    <w:p>
+      <w:r>
+        <w:t>Lệnh phục hồi về một phiên bản trước</w:t>
+      </w:r>
+    </w:p>
+    <w:p/>
+    <w:p>
+      <w:r>
+        <w:lastRenderedPageBreak/>
+        <w:t>Lệnh xem lịch sử các phiên bản</w:t>
+      </w:r>
+    </w:p>
+    <w:p>
+      <w:r>
+        <w:rPr>
+          <w:noProof/>
+        </w:rPr>
+        <w:drawing>
+          <wp:inline distT="0" distB="0" distL="0" distR="0" wp14:anchorId="137EAF36" wp14:editId="781F9279">
+            <wp:extent cx="5943600" cy="2315210"/>
+            <wp:effectExtent l="0" t="0" r="0" b="8890"/>
+            <wp:docPr id="12" name="Picture 12"/>
+            <wp:cNvGraphicFramePr>
+              <a:graphicFrameLocks xmlns:a="http://schemas.openxmlformats.org/drawingml/2006/main" noChangeAspect="1"/>
+            </wp:cNvGraphicFramePr>
+            <a:graphic xmlns:a="http://schemas.openxmlformats.org/drawingml/2006/main">
+              <a:graphicData uri="http://schemas.openxmlformats.org/drawingml/2006/picture">
+                <pic:pic xmlns:pic="http://schemas.openxmlformats.org/drawingml/2006/picture">
+                  <pic:nvPicPr>
+                    <pic:cNvPr id="1" name=""/>
+                    <pic:cNvPicPr/>
+                  </pic:nvPicPr>
+                  <pic:blipFill>
+                    <a:blip r:embed="rId11"/>
+                    <a:stretch>
+                      <a:fillRect/>
+                    </a:stretch>
+                  </pic:blipFill>
+                  <pic:spPr>
+                    <a:xfrm>
+                      <a:off x="0" y="0"/>
+                      <a:ext cx="5943600" cy="2315210"/>
+                    </a:xfrm>
+                    <a:prstGeom prst="rect">
+                      <a:avLst/>
+                    </a:prstGeom>
+                  </pic:spPr>
+                </pic:pic>
+              </a:graphicData>
+            </a:graphic>
+          </wp:inline>
+        </w:drawing>
+      </w:r>
       <w:bookmarkStart w:id="0" w:name="_GoBack"/>
       <w:bookmarkEnd w:id="0"/>
-    </w:p>
-    <w:p>
-      <w:r>
-        <w:t>Pull từ remote repository</w:t>
-      </w:r>
-    </w:p>
-    <w:p/>
-    <w:p>
-      <w:r>
-        <w:t>Lệnh phục hồi về một phiên bản trước</w:t>
-      </w:r>
-    </w:p>
-    <w:p/>
-    <w:p>
-      <w:r>
+      <w:r>
+        <w:t>Lệnh tạo nhánh, xóa nhánh</w:t>
+      </w:r>
+    </w:p>
+    <w:p>
+      <w:r>
+        <w:rPr>
+          <w:noProof/>
+        </w:rPr>
+        <w:drawing>
+          <wp:inline distT="0" distB="0" distL="0" distR="0" wp14:anchorId="090DC112" wp14:editId="4DFC1CED">
+            <wp:extent cx="5943600" cy="1083945"/>
+            <wp:effectExtent l="0" t="0" r="0" b="1905"/>
+            <wp:docPr id="9" name="Picture 9"/>
+            <wp:cNvGraphicFramePr>
+              <a:graphicFrameLocks xmlns:a="http://schemas.openxmlformats.org/drawingml/2006/main" noChangeAspect="1"/>
+            </wp:cNvGraphicFramePr>
+            <a:graphic xmlns:a="http://schemas.openxmlformats.org/drawingml/2006/main">
+              <a:graphicData uri="http://schemas.openxmlformats.org/drawingml/2006/picture">
+                <pic:pic xmlns:pic="http://schemas.openxmlformats.org/drawingml/2006/picture">
+                  <pic:nvPicPr>
+                    <pic:cNvPr id="1" name=""/>
+                    <pic:cNvPicPr/>
+                  </pic:nvPicPr>
+                  <pic:blipFill>
+                    <a:blip r:embed="rId12"/>
+                    <a:stretch>
+                      <a:fillRect/>
+                    </a:stretch>
+                  </pic:blipFill>
+                  <pic:spPr>
+                    <a:xfrm>
+                      <a:off x="0" y="0"/>
+                      <a:ext cx="5943600" cy="1083945"/>
+                    </a:xfrm>
+                    <a:prstGeom prst="rect">
+                      <a:avLst/>
+                    </a:prstGeom>
+                  </pic:spPr>
+                </pic:pic>
+              </a:graphicData>
+            </a:graphic>
+          </wp:inline>
+        </w:drawing>
+      </w:r>
+    </w:p>
+    <w:p>
+      <w:r>
+        <w:rPr>
+          <w:noProof/>
+        </w:rPr>
+        <w:drawing>
+          <wp:inline distT="0" distB="0" distL="0" distR="0" wp14:anchorId="20F7577C" wp14:editId="5C24ED03">
+            <wp:extent cx="5943600" cy="1773555"/>
+            <wp:effectExtent l="0" t="0" r="0" b="0"/>
+            <wp:docPr id="10" name="Picture 10"/>
+            <wp:cNvGraphicFramePr>
+              <a:graphicFrameLocks xmlns:a="http://schemas.openxmlformats.org/drawingml/2006/main" noChangeAspect="1"/>
+            </wp:cNvGraphicFramePr>
+            <a:graphic xmlns:a="http://schemas.openxmlformats.org/drawingml/2006/main">
+              <a:graphicData uri="http://schemas.openxmlformats.org/drawingml/2006/picture">
+                <pic:pic xmlns:pic="http://schemas.openxmlformats.org/drawingml/2006/picture">
+                  <pic:nvPicPr>
+                    <pic:cNvPr id="1" name=""/>
+                    <pic:cNvPicPr/>
+                  </pic:nvPicPr>
+                  <pic:blipFill>
+                    <a:blip r:embed="rId13"/>
+                    <a:stretch>
+                      <a:fillRect/>
+                    </a:stretch>
+                  </pic:blipFill>
+                  <pic:spPr>
+                    <a:xfrm>
+                      <a:off x="0" y="0"/>
+                      <a:ext cx="5943600" cy="1773555"/>
+                    </a:xfrm>
+                    <a:prstGeom prst="rect">
+                      <a:avLst/>
+                    </a:prstGeom>
+                  </pic:spPr>
+                </pic:pic>
+              </a:graphicData>
+            </a:graphic>
+          </wp:inline>
+        </w:drawing>
+      </w:r>
+    </w:p>
+    <w:p>
+      <w:r>
+        <w:rPr>
+          <w:noProof/>
+        </w:rPr>
         <w:lastRenderedPageBreak/>
-        <w:t>Lệnh xem lịch sử các phiên bản</w:t>
-      </w:r>
-    </w:p>
-    <w:p>
-      <w:r>
-        <w:t>Git log --online</w:t>
-      </w:r>
-    </w:p>
-    <w:p>
-      <w:r>
-        <w:t>Lệnh tạo nhánh, xóa nhánh</w:t>
-      </w:r>
-    </w:p>
-    <w:p/>
+        <w:drawing>
+          <wp:inline distT="0" distB="0" distL="0" distR="0" wp14:anchorId="25EA7379" wp14:editId="4C025A1E">
+            <wp:extent cx="5943600" cy="2696210"/>
+            <wp:effectExtent l="0" t="0" r="0" b="8890"/>
+            <wp:docPr id="11" name="Picture 11"/>
+            <wp:cNvGraphicFramePr>
+              <a:graphicFrameLocks xmlns:a="http://schemas.openxmlformats.org/drawingml/2006/main" noChangeAspect="1"/>
+            </wp:cNvGraphicFramePr>
+            <a:graphic xmlns:a="http://schemas.openxmlformats.org/drawingml/2006/main">
+              <a:graphicData uri="http://schemas.openxmlformats.org/drawingml/2006/picture">
+                <pic:pic xmlns:pic="http://schemas.openxmlformats.org/drawingml/2006/picture">
+                  <pic:nvPicPr>
+                    <pic:cNvPr id="1" name=""/>
+                    <pic:cNvPicPr/>
+                  </pic:nvPicPr>
+                  <pic:blipFill>
+                    <a:blip r:embed="rId14"/>
+                    <a:stretch>
+                      <a:fillRect/>
+                    </a:stretch>
+                  </pic:blipFill>
+                  <pic:spPr>
+                    <a:xfrm>
+                      <a:off x="0" y="0"/>
+                      <a:ext cx="5943600" cy="2696210"/>
+                    </a:xfrm>
+                    <a:prstGeom prst="rect">
+                      <a:avLst/>
+                    </a:prstGeom>
+                  </pic:spPr>
+                </pic:pic>
+              </a:graphicData>
+            </a:graphic>
+          </wp:inline>
+        </w:drawing>
+      </w:r>
+    </w:p>
     <w:p>
       <w:r>
         <w:t>Lệnh chuyển qua làm việc tại các nhánh khác nhau</w:t>
       </w:r>
     </w:p>
-    <w:p/>
+    <w:p>
+      <w:r>
+        <w:rPr>
+          <w:noProof/>
+        </w:rPr>
+        <w:drawing>
+          <wp:inline distT="0" distB="0" distL="0" distR="0" wp14:anchorId="4F618133" wp14:editId="0D33DDFE">
+            <wp:extent cx="5734050" cy="1162050"/>
+            <wp:effectExtent l="0" t="0" r="0" b="0"/>
+            <wp:docPr id="8" name="Picture 8"/>
+            <wp:cNvGraphicFramePr>
+              <a:graphicFrameLocks xmlns:a="http://schemas.openxmlformats.org/drawingml/2006/main" noChangeAspect="1"/>
+            </wp:cNvGraphicFramePr>
+            <a:graphic xmlns:a="http://schemas.openxmlformats.org/drawingml/2006/main">
+              <a:graphicData uri="http://schemas.openxmlformats.org/drawingml/2006/picture">
+                <pic:pic xmlns:pic="http://schemas.openxmlformats.org/drawingml/2006/picture">
+                  <pic:nvPicPr>
+                    <pic:cNvPr id="1" name=""/>
+                    <pic:cNvPicPr/>
+                  </pic:nvPicPr>
+                  <pic:blipFill>
+                    <a:blip r:embed="rId15"/>
+                    <a:stretch>
+                      <a:fillRect/>
+                    </a:stretch>
+                  </pic:blipFill>
+                  <pic:spPr>
+                    <a:xfrm>
+                      <a:off x="0" y="0"/>
+                      <a:ext cx="5734050" cy="1162050"/>
+                    </a:xfrm>
+                    <a:prstGeom prst="rect">
+                      <a:avLst/>
+                    </a:prstGeom>
+                  </pic:spPr>
+                </pic:pic>
+              </a:graphicData>
+            </a:graphic>
+          </wp:inline>
+        </w:drawing>
+      </w:r>
+    </w:p>
     <w:p>
       <w:r>
         <w:t>Lệnh merge từ các nhánh</w:t>

</xml_diff>